<commit_message>
dang lam danh gia
</commit_message>
<xml_diff>
--- a/Review_v03.docx
+++ b/Review_v03.docx
@@ -14,21 +14,14 @@
           <w:sz w:val="28"/>
           <w:szCs w:val="28"/>
         </w:rPr>
-        <w:t>Hi Lợi, Duy đã đọc kỹ phần đánh giá của Lợi. Duy cảm thấy thỏa mãn với phần đánh giá này bởi vì tính xác</w:t>
-      </w:r>
-      <w:r>
-        <w:rPr>
-          <w:sz w:val="28"/>
-          <w:szCs w:val="28"/>
-        </w:rPr>
-        <w:t xml:space="preserve"> thực </w:t>
-      </w:r>
-      <w:r>
-        <w:rPr>
-          <w:sz w:val="28"/>
-          <w:szCs w:val="28"/>
-        </w:rPr>
-        <w:t>của nó.</w:t>
+        <w:t xml:space="preserve">Hi Lợi, Duy đã đọc kỹ phần đánh giá của Lợi. </w:t>
+      </w:r>
+      <w:r>
+        <w:rPr>
+          <w:sz w:val="28"/>
+          <w:szCs w:val="28"/>
+        </w:rPr>
+        <w:t>Duy thấy những đánh giá của Lợi năm nay rất xác đáng.</w:t>
       </w:r>
     </w:p>
     <w:p>
@@ -102,7 +95,7 @@
           <w:sz w:val="28"/>
           <w:szCs w:val="28"/>
         </w:rPr>
-        <w:t>Duy đồng ý với quan điểm của Lợi, trong bóng đá cũng như trong cuộc sống, bất kỳ</w:t>
+        <w:t>Duy đồng ý với quan điểm của Lợi, bất kỳ</w:t>
       </w:r>
       <w:r>
         <w:rPr>
@@ -116,7 +109,21 @@
           <w:sz w:val="28"/>
           <w:szCs w:val="28"/>
         </w:rPr>
-        <w:t xml:space="preserve"> công việc nào cũng đều cao quý. </w:t>
+        <w:t xml:space="preserve"> công việc nào cũng đều </w:t>
+      </w:r>
+      <w:r>
+        <w:rPr>
+          <w:sz w:val="28"/>
+          <w:szCs w:val="28"/>
+        </w:rPr>
+        <w:t>có giá trị</w:t>
+      </w:r>
+      <w:r>
+        <w:rPr>
+          <w:sz w:val="28"/>
+          <w:szCs w:val="28"/>
+        </w:rPr>
+        <w:t xml:space="preserve">. </w:t>
       </w:r>
       <w:r>
         <w:rPr>
@@ -213,184 +220,21 @@
           <w:sz w:val="28"/>
           <w:szCs w:val="28"/>
         </w:rPr>
-        <w:t>C</w:t>
-      </w:r>
-      <w:r>
-        <w:rPr>
-          <w:sz w:val="28"/>
-          <w:szCs w:val="28"/>
-        </w:rPr>
-        <w:t>ách nhìn nhận và đánh giá của lãnh đạo.</w:t>
-      </w:r>
-      <w:r>
-        <w:rPr>
-          <w:sz w:val="28"/>
-          <w:szCs w:val="28"/>
-        </w:rPr>
-        <w:t xml:space="preserve"> Cá nhân</w:t>
-      </w:r>
-      <w:r>
-        <w:rPr>
-          <w:sz w:val="28"/>
-          <w:szCs w:val="28"/>
-        </w:rPr>
-        <w:t xml:space="preserve"> Duy muốn thấy sự đánh giá công bằng khách quan.</w:t>
-      </w:r>
-      <w:r>
-        <w:rPr>
-          <w:sz w:val="28"/>
-          <w:szCs w:val="28"/>
-        </w:rPr>
-        <w:t xml:space="preserve"> Ví dụ trong những năm trước, cả một năm Duy làm UI layout. Đến cuối năm lại đánh giá là code logic còn yếu</w:t>
-      </w:r>
-      <w:r>
-        <w:rPr>
-          <w:sz w:val="28"/>
-          <w:szCs w:val="28"/>
-        </w:rPr>
-        <w:t xml:space="preserve"> (trong khi cả năm không được code logic)</w:t>
-      </w:r>
-      <w:r>
-        <w:rPr>
-          <w:sz w:val="28"/>
-          <w:szCs w:val="28"/>
-        </w:rPr>
-        <w:t xml:space="preserve">. Duy </w:t>
-      </w:r>
-      <w:r>
-        <w:rPr>
-          <w:sz w:val="28"/>
-          <w:szCs w:val="28"/>
-        </w:rPr>
-        <w:t>nghĩ</w:t>
-      </w:r>
-      <w:r>
-        <w:rPr>
-          <w:sz w:val="28"/>
-          <w:szCs w:val="28"/>
-        </w:rPr>
-        <w:t xml:space="preserve"> đó là nghệ thuật lãnh đạo, nhưng Duy mong muốn được thấy đánh giá công bằng</w:t>
-      </w:r>
-      <w:r>
-        <w:rPr>
-          <w:sz w:val="28"/>
-          <w:szCs w:val="28"/>
-        </w:rPr>
-        <w:t xml:space="preserve"> và chân thành</w:t>
-      </w:r>
-      <w:r>
-        <w:rPr>
-          <w:sz w:val="28"/>
-          <w:szCs w:val="28"/>
-        </w:rPr>
-        <w:t>.</w:t>
-      </w:r>
-      <w:r>
-        <w:rPr>
-          <w:sz w:val="28"/>
-          <w:szCs w:val="28"/>
-        </w:rPr>
-        <w:t xml:space="preserve"> Nghệ thuật hay sự khéo léo chỉ là phần ngọn thôi, vấn đề cốt lõi là sự chân thành.</w:t>
-      </w:r>
-      <w:r>
-        <w:rPr>
-          <w:sz w:val="28"/>
-          <w:szCs w:val="28"/>
-        </w:rPr>
-        <w:t xml:space="preserve"> </w:t>
-      </w:r>
-      <w:r>
-        <w:rPr>
-          <w:sz w:val="28"/>
-          <w:szCs w:val="28"/>
-        </w:rPr>
-        <w:t>Tại sao duy phải bỏ thời gian công sức để hỗ trợ team để nhận lại mộ</w:t>
-      </w:r>
-      <w:r>
-        <w:rPr>
-          <w:sz w:val="28"/>
-          <w:szCs w:val="28"/>
-        </w:rPr>
-        <w:t>t đánh giá thiếu khách quan?</w:t>
-      </w:r>
-      <w:r>
-        <w:rPr>
-          <w:sz w:val="28"/>
-          <w:szCs w:val="28"/>
-        </w:rPr>
-        <w:t xml:space="preserve"> Ngành lập trình không phải là ngành</w:t>
-      </w:r>
-      <w:r>
-        <w:rPr>
-          <w:sz w:val="28"/>
-          <w:szCs w:val="28"/>
-        </w:rPr>
-        <w:t xml:space="preserve"> có tuổi thọ dài, tại sao D</w:t>
-      </w:r>
-      <w:r>
-        <w:rPr>
-          <w:sz w:val="28"/>
-          <w:szCs w:val="28"/>
-        </w:rPr>
-        <w:t>uy phải lãng phí</w:t>
-      </w:r>
-      <w:r>
-        <w:rPr>
-          <w:sz w:val="28"/>
-          <w:szCs w:val="28"/>
-        </w:rPr>
-        <w:t xml:space="preserve"> thời gian</w:t>
-      </w:r>
-      <w:r>
-        <w:rPr>
-          <w:sz w:val="28"/>
-          <w:szCs w:val="28"/>
-        </w:rPr>
-        <w:t xml:space="preserve"> tuổi trẻ và nỗ lực của mình vào một</w:t>
-      </w:r>
-      <w:r>
-        <w:rPr>
-          <w:sz w:val="28"/>
-          <w:szCs w:val="28"/>
-        </w:rPr>
-        <w:t xml:space="preserve"> công việc không có giá trị?</w:t>
-      </w:r>
-      <w:r>
-        <w:rPr>
-          <w:sz w:val="28"/>
-          <w:szCs w:val="28"/>
-        </w:rPr>
-        <w:t xml:space="preserve"> </w:t>
-      </w:r>
-      <w:r>
-        <w:rPr>
-          <w:sz w:val="28"/>
-          <w:szCs w:val="28"/>
-        </w:rPr>
-        <w:t>Chính những đánh giá</w:t>
-      </w:r>
-      <w:r>
-        <w:rPr>
-          <w:sz w:val="28"/>
-          <w:szCs w:val="28"/>
-        </w:rPr>
-        <w:t xml:space="preserve"> đó làm duy nghi ngờ công việc mình đang làm và không có động lực làm việc. </w:t>
-      </w:r>
-    </w:p>
-    <w:p>
-      <w:pPr>
-        <w:pStyle w:val="ListParagraph"/>
-        <w:rPr>
-          <w:sz w:val="28"/>
-          <w:szCs w:val="28"/>
-        </w:rPr>
-      </w:pPr>
-      <w:r>
-        <w:rPr>
-          <w:sz w:val="28"/>
-          <w:szCs w:val="28"/>
-        </w:rPr>
-        <w:t>Đến kỳ đánh giá năm nay, Duy cũng thấy được những đánh giá của Lợi là hợp lý và sâu sát.</w:t>
+        <w:t xml:space="preserve">Duy không muốn làm nhiều công việc ngoài chuyên môn như trước đây như test ứng dụng, quay phim chụp ảnh. Duy sẵn sàng hỗ trợ team trong một số trường hợp cần thiết. Song, Duy cũng không muốn để cho team hiểu rằng đó là công việc </w:t>
+      </w:r>
+      <w:r>
+        <w:rPr>
+          <w:sz w:val="28"/>
+          <w:szCs w:val="28"/>
+        </w:rPr>
+        <w:t>và trách nhiệm chính của Duy.</w:t>
+      </w:r>
+      <w:r>
+        <w:rPr>
+          <w:sz w:val="28"/>
+          <w:szCs w:val="28"/>
+        </w:rPr>
+        <w:t xml:space="preserve"> Nếu công ty không có người có chuyên môn làm tester, thì tốt nhất nên chia đều công việc đó bằng cách test chéo task của nhau một cách công bằng.</w:t>
       </w:r>
       <w:bookmarkStart w:id="0" w:name="_GoBack"/>
       <w:bookmarkEnd w:id="0"/>
@@ -412,6 +256,187 @@
           <w:sz w:val="28"/>
           <w:szCs w:val="28"/>
         </w:rPr>
+        <w:t>C</w:t>
+      </w:r>
+      <w:r>
+        <w:rPr>
+          <w:sz w:val="28"/>
+          <w:szCs w:val="28"/>
+        </w:rPr>
+        <w:t>ách nhìn nhận và đánh giá của lãnh đạo.</w:t>
+      </w:r>
+      <w:r>
+        <w:rPr>
+          <w:sz w:val="28"/>
+          <w:szCs w:val="28"/>
+        </w:rPr>
+        <w:t xml:space="preserve"> </w:t>
+      </w:r>
+      <w:r>
+        <w:rPr>
+          <w:sz w:val="28"/>
+          <w:szCs w:val="28"/>
+        </w:rPr>
+        <w:t>Những năm trước, Duy thấy Lợi đánh giá thiếu công bằng đối với Duy. C</w:t>
+      </w:r>
+      <w:r>
+        <w:rPr>
+          <w:sz w:val="28"/>
+          <w:szCs w:val="28"/>
+        </w:rPr>
+        <w:t>ả một năm Duy làm UI layout. Đến cuối năm lại đánh giá là code logic còn yếu</w:t>
+      </w:r>
+      <w:r>
+        <w:rPr>
+          <w:sz w:val="28"/>
+          <w:szCs w:val="28"/>
+        </w:rPr>
+        <w:t xml:space="preserve"> (trong khi cả năm không được code logic)</w:t>
+      </w:r>
+      <w:r>
+        <w:rPr>
+          <w:sz w:val="28"/>
+          <w:szCs w:val="28"/>
+        </w:rPr>
+        <w:t>. Duy</w:t>
+      </w:r>
+      <w:r>
+        <w:rPr>
+          <w:sz w:val="28"/>
+          <w:szCs w:val="28"/>
+        </w:rPr>
+        <w:t xml:space="preserve"> thông cảm cho vị trí</w:t>
+      </w:r>
+      <w:r>
+        <w:rPr>
+          <w:sz w:val="28"/>
+          <w:szCs w:val="28"/>
+        </w:rPr>
+        <w:t xml:space="preserve"> lãnh đạo, nhưng Duy mong muốn được thấy đánh giá công bằng</w:t>
+      </w:r>
+      <w:r>
+        <w:rPr>
+          <w:sz w:val="28"/>
+          <w:szCs w:val="28"/>
+        </w:rPr>
+        <w:t xml:space="preserve"> và chân thành</w:t>
+      </w:r>
+      <w:r>
+        <w:rPr>
+          <w:sz w:val="28"/>
+          <w:szCs w:val="28"/>
+        </w:rPr>
+        <w:t>.</w:t>
+      </w:r>
+      <w:r>
+        <w:rPr>
+          <w:sz w:val="28"/>
+          <w:szCs w:val="28"/>
+        </w:rPr>
+        <w:t xml:space="preserve"> </w:t>
+      </w:r>
+      <w:r>
+        <w:rPr>
+          <w:sz w:val="28"/>
+          <w:szCs w:val="28"/>
+        </w:rPr>
+        <w:t>Tại sao duy phải bỏ thời gian công sức để hỗ trợ team để nhận lại mộ</w:t>
+      </w:r>
+      <w:r>
+        <w:rPr>
+          <w:sz w:val="28"/>
+          <w:szCs w:val="28"/>
+        </w:rPr>
+        <w:t>t đánh giá thiếu khách quan?</w:t>
+      </w:r>
+      <w:r>
+        <w:rPr>
+          <w:sz w:val="28"/>
+          <w:szCs w:val="28"/>
+        </w:rPr>
+        <w:t xml:space="preserve"> Ngành lập trình không phải là ngành</w:t>
+      </w:r>
+      <w:r>
+        <w:rPr>
+          <w:sz w:val="28"/>
+          <w:szCs w:val="28"/>
+        </w:rPr>
+        <w:t xml:space="preserve"> có tuổi thọ dài, tại sao D</w:t>
+      </w:r>
+      <w:r>
+        <w:rPr>
+          <w:sz w:val="28"/>
+          <w:szCs w:val="28"/>
+        </w:rPr>
+        <w:t>uy phải lãng phí</w:t>
+      </w:r>
+      <w:r>
+        <w:rPr>
+          <w:sz w:val="28"/>
+          <w:szCs w:val="28"/>
+        </w:rPr>
+        <w:t xml:space="preserve"> thời gian</w:t>
+      </w:r>
+      <w:r>
+        <w:rPr>
+          <w:sz w:val="28"/>
+          <w:szCs w:val="28"/>
+        </w:rPr>
+        <w:t xml:space="preserve"> tuổi trẻ và nỗ lực của mình vào một</w:t>
+      </w:r>
+      <w:r>
+        <w:rPr>
+          <w:sz w:val="28"/>
+          <w:szCs w:val="28"/>
+        </w:rPr>
+        <w:t xml:space="preserve"> công việc không có giá trị?</w:t>
+      </w:r>
+      <w:r>
+        <w:rPr>
+          <w:sz w:val="28"/>
+          <w:szCs w:val="28"/>
+        </w:rPr>
+        <w:t xml:space="preserve"> </w:t>
+      </w:r>
+      <w:r>
+        <w:rPr>
+          <w:sz w:val="28"/>
+          <w:szCs w:val="28"/>
+        </w:rPr>
+        <w:t>Chính những đánh giá</w:t>
+      </w:r>
+      <w:r>
+        <w:rPr>
+          <w:sz w:val="28"/>
+          <w:szCs w:val="28"/>
+        </w:rPr>
+        <w:t xml:space="preserve"> đó làm duy nghi ngờ công việc mình đang làm và không có động lực làm việc. </w:t>
+      </w:r>
+      <w:r>
+        <w:rPr>
+          <w:sz w:val="28"/>
+          <w:szCs w:val="28"/>
+        </w:rPr>
+        <w:t>Đứng trên quan điểm của Duy, Lợi sẽ thấy chấp nhận làm một việc ko phải chuyên môn của mình, không phải lựa chọn của mình cũng là một dạng nỗ lực và kiên trì.</w:t>
+      </w:r>
+    </w:p>
+    <w:p>
+      <w:pPr>
+        <w:pStyle w:val="ListParagraph"/>
+        <w:numPr>
+          <w:ilvl w:val="0"/>
+          <w:numId w:val="3"/>
+        </w:numPr>
+        <w:rPr>
+          <w:sz w:val="28"/>
+          <w:szCs w:val="28"/>
+        </w:rPr>
+      </w:pPr>
+      <w:r>
+        <w:rPr>
+          <w:sz w:val="28"/>
+          <w:szCs w:val="28"/>
+        </w:rPr>
         <w:t>Theo Duy có 3 vấn đề để người lao động gắn bó lâu dài với công ty theo thứ tự ưu tiên: sự tôn trọng với công việc họ làm, sự phát triển của</w:t>
       </w:r>
       <w:r>
@@ -427,78 +452,6 @@
           <w:szCs w:val="28"/>
         </w:rPr>
         <w:t>, thu nhập.</w:t>
-      </w:r>
-    </w:p>
-    <w:p>
-      <w:pPr>
-        <w:rPr>
-          <w:sz w:val="28"/>
-          <w:szCs w:val="28"/>
-        </w:rPr>
-      </w:pPr>
-    </w:p>
-    <w:p>
-      <w:pPr>
-        <w:rPr>
-          <w:sz w:val="28"/>
-          <w:szCs w:val="28"/>
-        </w:rPr>
-      </w:pPr>
-      <w:r>
-        <w:rPr>
-          <w:sz w:val="28"/>
-          <w:szCs w:val="28"/>
-        </w:rPr>
-        <w:t>Duy hỗ trợ team test app đó là hỗ trợ tập thể chứ không phải trách nhiệm của Duy. C</w:t>
-      </w:r>
-      <w:r>
-        <w:rPr>
-          <w:sz w:val="28"/>
-          <w:szCs w:val="28"/>
-        </w:rPr>
-        <w:t xml:space="preserve">ó những trường hợp team cần tester thì lại </w:t>
-      </w:r>
-      <w:r>
-        <w:rPr>
-          <w:sz w:val="28"/>
-          <w:szCs w:val="28"/>
-        </w:rPr>
-        <w:t xml:space="preserve">sắp xếp </w:t>
-      </w:r>
-      <w:r>
-        <w:rPr>
-          <w:sz w:val="28"/>
-          <w:szCs w:val="28"/>
-        </w:rPr>
-        <w:t>cho duy test app</w:t>
-      </w:r>
-      <w:r>
-        <w:rPr>
-          <w:sz w:val="28"/>
-          <w:szCs w:val="28"/>
-        </w:rPr>
-        <w:t xml:space="preserve"> như đó là việc hiễn nhiên</w:t>
-      </w:r>
-      <w:r>
-        <w:rPr>
-          <w:sz w:val="28"/>
-          <w:szCs w:val="28"/>
-        </w:rPr>
-        <w:t>. Điều này làm cho Duy cảm thấy mình</w:t>
-      </w:r>
-      <w:r>
-        <w:rPr>
-          <w:sz w:val="28"/>
-          <w:szCs w:val="28"/>
-        </w:rPr>
-        <w:t xml:space="preserve"> thiếu được tôn trọng. Duy sẵn sàng hỗ trợ team lúc cần thiết, nhưng đó đâ</w:t>
-      </w:r>
-      <w:r>
-        <w:rPr>
-          <w:sz w:val="28"/>
-          <w:szCs w:val="28"/>
-        </w:rPr>
-        <w:t>u phải là công việc của Duy hướng tới.</w:t>
       </w:r>
     </w:p>
     <w:p>

</xml_diff>

<commit_message>
Duy lay 3tr tien loi co diem ngay 31
</commit_message>
<xml_diff>
--- a/Review_v03.docx
+++ b/Review_v03.docx
@@ -130,22 +130,17 @@
           <w:sz w:val="28"/>
           <w:szCs w:val="28"/>
         </w:rPr>
-        <w:t xml:space="preserve">Với tinh thần đó, Duy cũng đã hỗ trợ team và công ty hết mình từ nhiều vị trí khác nhau, từ làm layout Verifone, Igenico, </w:t>
-      </w:r>
-      <w:r>
-        <w:rPr>
-          <w:sz w:val="28"/>
-          <w:szCs w:val="28"/>
-        </w:rPr>
-        <w:t>andoid layout, tester, quay phim chụp ảnh</w:t>
-      </w:r>
-      <w:r>
-        <w:rPr>
-          <w:sz w:val="28"/>
-          <w:szCs w:val="28"/>
-        </w:rPr>
-        <w:t xml:space="preserve"> </w:t>
-      </w:r>
+        <w:t xml:space="preserve">Với tinh thần đó, Duy cũng đã hỗ trợ team và công ty hết mình </w:t>
+      </w:r>
+      <w:r>
+        <w:rPr>
+          <w:sz w:val="28"/>
+          <w:szCs w:val="28"/>
+        </w:rPr>
+        <w:t>từ nhiều vị trí khác nhau</w:t>
+      </w:r>
+      <w:bookmarkStart w:id="0" w:name="_GoBack"/>
+      <w:bookmarkEnd w:id="0"/>
       <w:r>
         <w:rPr>
           <w:sz w:val="28"/>
@@ -236,8 +231,6 @@
         </w:rPr>
         <w:t xml:space="preserve"> Nếu công ty không có người có chuyên môn làm tester, thì tốt nhất nên chia đều công việc đó bằng cách test chéo task của nhau một cách công bằng.</w:t>
       </w:r>
-      <w:bookmarkStart w:id="0" w:name="_GoBack"/>
-      <w:bookmarkEnd w:id="0"/>
     </w:p>
     <w:p>
       <w:pPr>
@@ -340,7 +333,15 @@
           <w:sz w:val="28"/>
           <w:szCs w:val="28"/>
         </w:rPr>
-        <w:t>Tại sao duy phải bỏ thời gian công sức để hỗ trợ team để nhận lại mộ</w:t>
+        <w:t xml:space="preserve">Tại sao duy phải bỏ thời gian </w:t>
+      </w:r>
+      <w:r>
+        <w:rPr>
+          <w:sz w:val="28"/>
+          <w:szCs w:val="28"/>
+        </w:rPr>
+        <w:lastRenderedPageBreak/>
+        <w:t>công sức để hỗ trợ team để nhận lại mộ</w:t>
       </w:r>
       <w:r>
         <w:rPr>
@@ -621,7 +622,15 @@
           <w:sz w:val="28"/>
           <w:szCs w:val="28"/>
         </w:rPr>
-        <w:t xml:space="preserve">Duy không kịp điều chỉnh kế hoạch. </w:t>
+        <w:t xml:space="preserve">Duy không </w:t>
+      </w:r>
+      <w:r>
+        <w:rPr>
+          <w:sz w:val="28"/>
+          <w:szCs w:val="28"/>
+        </w:rPr>
+        <w:lastRenderedPageBreak/>
+        <w:t xml:space="preserve">kịp điều chỉnh kế hoạch. </w:t>
       </w:r>
       <w:r>
         <w:rPr>
@@ -975,6 +984,7 @@
           <w:sz w:val="24"/>
           <w:szCs w:val="24"/>
         </w:rPr>
+        <w:lastRenderedPageBreak/>
         <w:t>b) Vào ngày nghỉ hằng tuần, ít nhất bằng 200%;</w:t>
       </w:r>
     </w:p>

</xml_diff>